<commit_message>
update generate npp dan forma
</commit_message>
<xml_diff>
--- a/file/template/pusdiklat/execution/template_forma.docx
+++ b/file/template/pusdiklat/execution/template_forma.docx
@@ -36,10 +36,7 @@
         <w:t>onshow.</w:t>
       </w:r>
       <w:r>
-        <w:t>jenis</w:t>
-      </w:r>
-      <w:r>
-        <w:t>_forma</w:t>
+        <w:t>jenis_forma</w:t>
       </w:r>
       <w:r>
         <w:t>;noerr</w:t>
@@ -147,10 +144,7 @@
               <w:t>[onshow.</w:t>
             </w:r>
             <w:r>
-              <w:t>nama_</w:t>
-            </w:r>
-            <w:r>
-              <w:t>diklat</w:t>
+              <w:t>nama_diklat</w:t>
             </w:r>
             <w:r>
               <w:t>;noerr]</w:t>
@@ -763,8 +757,6 @@
             <w:r>
               <w:t>keterangan_lain</w:t>
             </w:r>
-            <w:bookmarkStart w:id="0" w:name="_GoBack"/>
-            <w:bookmarkEnd w:id="0"/>
             <w:r>
               <w:t>;noerr]</w:t>
             </w:r>
@@ -817,16 +809,15 @@
         <w:spacing w:after="120" w:line="240" w:lineRule="auto"/>
       </w:pPr>
       <w:r>
-        <w:t xml:space="preserve">Kepala </w:t>
-      </w:r>
-      <w:r>
-        <w:t>[onshow.</w:t>
-      </w:r>
-      <w:r>
-        <w:t xml:space="preserve"> </w:t>
-      </w:r>
-      <w:r>
-        <w:t>Nama_</w:t>
+        <w:t xml:space="preserve">Kepala [onshow. </w:t>
+      </w:r>
+      <w:r>
+        <w:t>n</w:t>
+      </w:r>
+      <w:bookmarkStart w:id="0" w:name="_GoBack"/>
+      <w:bookmarkEnd w:id="0"/>
+      <w:r>
+        <w:t>ama_</w:t>
       </w:r>
       <w:r>
         <w:t>satker</w:t>
@@ -870,10 +861,7 @@
         <w:spacing w:after="120" w:line="240" w:lineRule="auto"/>
       </w:pPr>
       <w:r>
-        <w:t>[onshow.</w:t>
-      </w:r>
-      <w:r>
-        <w:t>nama_kepala_satker</w:t>
+        <w:t>[onshow.nama_kepala_satker</w:t>
       </w:r>
       <w:r>
         <w:t>;noerr]</w:t>
@@ -889,12 +877,7 @@
       </w:r>
       <w:r>
         <w:tab/>
-      </w:r>
-      <w:r>
-        <w:t>[onshow.nama_kepala_</w:t>
-      </w:r>
-      <w:r>
-        <w:t>bidang</w:t>
+        <w:t>[onshow.nama_kepala_bidang</w:t>
       </w:r>
       <w:r>
         <w:t>;noerr]</w:t>
@@ -927,21 +910,13 @@
       </w:r>
       <w:r>
         <w:tab/>
-      </w:r>
-      <w:r>
         <w:t>[onshow.</w:t>
       </w:r>
       <w:r>
         <w:t xml:space="preserve"> </w:t>
       </w:r>
       <w:r>
-        <w:t>nip</w:t>
-      </w:r>
-      <w:r>
-        <w:t>_kepala_</w:t>
-      </w:r>
-      <w:r>
-        <w:t>bidang</w:t>
+        <w:t>nip_kepala_bidang</w:t>
       </w:r>
       <w:r>
         <w:t>;noerr]</w:t>
@@ -957,13 +932,7 @@
         <w:spacing w:after="120" w:line="240" w:lineRule="auto"/>
       </w:pPr>
       <w:r>
-        <w:t xml:space="preserve">Dibuat rangkap </w:t>
-      </w:r>
-      <w:r>
-        <w:t>[onshow.</w:t>
-      </w:r>
-      <w:r>
-        <w:t>jml_form;noerr] untuk :</w:t>
+        <w:t>Dibuat rangkap [onshow.jml_form;noerr] untuk :</w:t>
       </w:r>
     </w:p>
     <w:p>

</xml_diff>

<commit_message>
finish generate npp dan forma
</commit_message>
<xml_diff>
--- a/file/template/pusdiklat/execution/template_forma.docx
+++ b/file/template/pusdiklat/execution/template_forma.docx
@@ -814,31 +814,125 @@
       <w:r>
         <w:t>n</w:t>
       </w:r>
+      <w:r>
+        <w:t>ama_</w:t>
+      </w:r>
+      <w:r>
+        <w:t>satker</w:t>
+      </w:r>
+      <w:r>
+        <w:t>_dua</w:t>
+      </w:r>
+      <w:r>
+        <w:t>;noerr]</w:t>
+      </w:r>
+      <w:r>
+        <w:tab/>
+      </w:r>
+      <w:r>
+        <w:tab/>
+      </w:r>
+      <w:r>
+        <w:tab/>
+      </w:r>
+      <w:r>
+        <w:tab/>
+      </w:r>
+      <w:r>
+        <w:t>Kepala Bidang Penyelenggaraan</w:t>
+      </w:r>
+    </w:p>
+    <w:p>
+      <w:pPr>
+        <w:spacing w:after="120" w:line="240" w:lineRule="auto"/>
+      </w:pPr>
+    </w:p>
+    <w:p>
+      <w:pPr>
+        <w:spacing w:after="120" w:line="240" w:lineRule="auto"/>
+      </w:pPr>
+    </w:p>
+    <w:p>
+      <w:pPr>
+        <w:spacing w:after="120" w:line="240" w:lineRule="auto"/>
+      </w:pPr>
+    </w:p>
+    <w:p>
+      <w:pPr>
+        <w:spacing w:after="120" w:line="240" w:lineRule="auto"/>
+      </w:pPr>
+      <w:r>
+        <w:t>[onshow.nama_kepala_satker</w:t>
+      </w:r>
+      <w:r>
+        <w:t>;noerr]</w:t>
+      </w:r>
+      <w:r>
+        <w:tab/>
+      </w:r>
+      <w:r>
+        <w:tab/>
+      </w:r>
+      <w:r>
+        <w:tab/>
+      </w:r>
+      <w:r>
+        <w:tab/>
+      </w:r>
+      <w:r>
+        <w:tab/>
+      </w:r>
+      <w:r>
+        <w:t>[onshow.nama_kepala_bidang</w:t>
+      </w:r>
+      <w:r>
+        <w:t>;noerr]</w:t>
+      </w:r>
+    </w:p>
+    <w:p>
+      <w:pPr>
+        <w:spacing w:after="120" w:line="240" w:lineRule="auto"/>
+      </w:pPr>
+      <w:r>
+        <w:t>[onshow.</w:t>
+      </w:r>
+      <w:r>
+        <w:t xml:space="preserve"> </w:t>
+      </w:r>
+      <w:r>
+        <w:t>nip_kepala_satker</w:t>
+      </w:r>
+      <w:r>
+        <w:t>;noerr]</w:t>
+      </w:r>
+      <w:r>
+        <w:tab/>
+      </w:r>
+      <w:r>
+        <w:tab/>
+      </w:r>
+      <w:r>
+        <w:tab/>
+      </w:r>
+      <w:r>
+        <w:tab/>
+      </w:r>
+      <w:r>
+        <w:tab/>
+      </w:r>
       <w:bookmarkStart w:id="0" w:name="_GoBack"/>
       <w:bookmarkEnd w:id="0"/>
       <w:r>
-        <w:t>ama_</w:t>
-      </w:r>
-      <w:r>
-        <w:t>satker</w:t>
+        <w:t>[onshow.</w:t>
+      </w:r>
+      <w:r>
+        <w:t xml:space="preserve"> </w:t>
+      </w:r>
+      <w:r>
+        <w:t>nip_kepala_bidang</w:t>
       </w:r>
       <w:r>
         <w:t>;noerr]</w:t>
-      </w:r>
-      <w:r>
-        <w:tab/>
-      </w:r>
-      <w:r>
-        <w:tab/>
-      </w:r>
-      <w:r>
-        <w:tab/>
-      </w:r>
-      <w:r>
-        <w:tab/>
-      </w:r>
-      <w:r>
-        <w:t>Kepala Bidang Penyelenggaraan</w:t>
       </w:r>
     </w:p>
     <w:p>
@@ -850,89 +944,14 @@
       <w:pPr>
         <w:spacing w:after="120" w:line="240" w:lineRule="auto"/>
       </w:pPr>
-    </w:p>
-    <w:p>
-      <w:pPr>
-        <w:spacing w:after="120" w:line="240" w:lineRule="auto"/>
-      </w:pPr>
-    </w:p>
-    <w:p>
-      <w:pPr>
-        <w:spacing w:after="120" w:line="240" w:lineRule="auto"/>
-      </w:pPr>
-      <w:r>
-        <w:t>[onshow.nama_kepala_satker</w:t>
-      </w:r>
-      <w:r>
-        <w:t>;noerr]</w:t>
-      </w:r>
-      <w:r>
-        <w:tab/>
-      </w:r>
-      <w:r>
-        <w:tab/>
-      </w:r>
-      <w:r>
-        <w:tab/>
-      </w:r>
-      <w:r>
-        <w:tab/>
-        <w:t>[onshow.nama_kepala_bidang</w:t>
-      </w:r>
-      <w:r>
-        <w:t>;noerr]</w:t>
-      </w:r>
-    </w:p>
-    <w:p>
-      <w:pPr>
-        <w:spacing w:after="120" w:line="240" w:lineRule="auto"/>
-      </w:pPr>
-      <w:r>
-        <w:t>[onshow.</w:t>
-      </w:r>
-      <w:r>
-        <w:t xml:space="preserve"> </w:t>
-      </w:r>
-      <w:r>
-        <w:t>nip_kepala_satker</w:t>
-      </w:r>
-      <w:r>
-        <w:t>;noerr]</w:t>
-      </w:r>
-      <w:r>
-        <w:tab/>
-      </w:r>
-      <w:r>
-        <w:tab/>
-      </w:r>
-      <w:r>
-        <w:tab/>
-      </w:r>
-      <w:r>
-        <w:tab/>
-        <w:t>[onshow.</w:t>
-      </w:r>
-      <w:r>
-        <w:t xml:space="preserve"> </w:t>
-      </w:r>
-      <w:r>
-        <w:t>nip_kepala_bidang</w:t>
-      </w:r>
-      <w:r>
-        <w:t>;noerr]</w:t>
-      </w:r>
-    </w:p>
-    <w:p>
-      <w:pPr>
-        <w:spacing w:after="120" w:line="240" w:lineRule="auto"/>
-      </w:pPr>
-    </w:p>
-    <w:p>
-      <w:pPr>
-        <w:spacing w:after="120" w:line="240" w:lineRule="auto"/>
-      </w:pPr>
-      <w:r>
-        <w:t>Dibuat rangkap [onshow.jml_form;noerr] untuk :</w:t>
+      <w:r>
+        <w:t xml:space="preserve">Dibuat rangkap </w:t>
+      </w:r>
+      <w:r>
+        <w:t>2</w:t>
+      </w:r>
+      <w:r>
+        <w:t xml:space="preserve"> untuk :</w:t>
       </w:r>
     </w:p>
     <w:p>
@@ -960,6 +979,7 @@
         <w:ind w:left="284" w:hanging="284"/>
       </w:pPr>
       <w:r>
+        <w:lastRenderedPageBreak/>
         <w:t>Lembar Ke-2 untuk Pusdiklat</w:t>
       </w:r>
     </w:p>

</xml_diff>